<commit_message>
add flyer and modify documentes
</commit_message>
<xml_diff>
--- a/Agenda-for-Car-Wash-Fundraiser-Planning-Meeting.docx
+++ b/Agenda-for-Car-Wash-Fundraiser-Planning-Meeting.docx
@@ -35,7 +35,10 @@
         <w:t>Time:</w:t>
       </w:r>
       <w:r>
-        <w:t xml:space="preserve"> [Insert Time]</w:t>
+        <w:t xml:space="preserve"> </w:t>
+      </w:r>
+      <w:r>
+        <w:t>7:00 pm</w:t>
       </w:r>
       <w:r>
         <w:br/>
@@ -48,7 +51,10 @@
         <w:t>Location:</w:t>
       </w:r>
       <w:r>
-        <w:t xml:space="preserve"> [Insert Location]</w:t>
+        <w:t xml:space="preserve"> </w:t>
+      </w:r>
+      <w:r>
+        <w:t>ZOOM</w:t>
       </w:r>
     </w:p>
     <w:p>
@@ -154,6 +160,28 @@
     <w:p>
       <w:pPr>
         <w:numPr>
+          <w:ilvl w:val="1"/>
+          <w:numId w:val="1"/>
+        </w:numPr>
+      </w:pPr>
+      <w:r>
+        <w:t>Space between the Hall and the Sanctuary</w:t>
+      </w:r>
+    </w:p>
+    <w:p>
+      <w:pPr>
+        <w:numPr>
+          <w:ilvl w:val="1"/>
+          <w:numId w:val="1"/>
+        </w:numPr>
+      </w:pPr>
+      <w:r>
+        <w:t>10:00 am to 4:00 pm</w:t>
+      </w:r>
+    </w:p>
+    <w:p>
+      <w:pPr>
+        <w:numPr>
           <w:ilvl w:val="0"/>
           <w:numId w:val="1"/>
         </w:numPr>
@@ -185,7 +213,22 @@
         </w:numPr>
       </w:pPr>
       <w:r>
-        <w:t>Sedan: J$2,000</w:t>
+        <w:t>Sedan: J$</w:t>
+      </w:r>
+      <w:r>
+        <w:t>1</w:t>
+      </w:r>
+      <w:r>
+        <w:t>,</w:t>
+      </w:r>
+      <w:r>
+        <w:t>5</w:t>
+      </w:r>
+      <w:r>
+        <w:t>00</w:t>
+      </w:r>
+      <w:r>
+        <w:t>.00</w:t>
       </w:r>
     </w:p>
     <w:p>
@@ -196,7 +239,16 @@
         </w:numPr>
       </w:pPr>
       <w:r>
-        <w:t>SUV: J$2,500</w:t>
+        <w:t>SUV: J$2,</w:t>
+      </w:r>
+      <w:r>
+        <w:t>0</w:t>
+      </w:r>
+      <w:r>
+        <w:t>00</w:t>
+      </w:r>
+      <w:r>
+        <w:t>.00</w:t>
       </w:r>
     </w:p>
     <w:p>
@@ -294,11 +346,9 @@
       <w:r>
         <w:t xml:space="preserve">Secure donations or </w:t>
       </w:r>
-      <w:proofErr w:type="gramStart"/>
-      <w:r>
-        <w:t>purchasing of</w:t>
-      </w:r>
-      <w:proofErr w:type="gramEnd"/>
+      <w:r>
+        <w:t>purchasing</w:t>
+      </w:r>
       <w:r>
         <w:t xml:space="preserve"> supplies.</w:t>
       </w:r>
@@ -1276,6 +1326,7 @@
   <w:style w:type="character" w:default="1" w:styleId="DefaultParagraphFont">
     <w:name w:val="Default Paragraph Font"/>
     <w:uiPriority w:val="1"/>
+    <w:semiHidden/>
     <w:unhideWhenUsed/>
   </w:style>
   <w:style w:type="table" w:default="1" w:styleId="TableNormal">

</xml_diff>